<commit_message>
cv updated and pic updated
</commit_message>
<xml_diff>
--- a/Cover Letter.docx
+++ b/Cover Letter.docx
@@ -5,18 +5,11 @@
     <w:p>
       <w:pPr>
         <w:pStyle w:val="Normal"/>
-        <w:jc w:val="center"/>
-        <w:rPr>
-          <w:sz w:val="24"/>
-          <w:szCs w:val="24"/>
-        </w:rPr>
+        <w:rPr/>
       </w:pPr>
       <w:r>
-        <w:rPr>
-          <w:sz w:val="24"/>
-          <w:szCs w:val="24"/>
-        </w:rPr>
-        <w:t>Cover Letter</w:t>
+        <w:rPr/>
+        <w:t>Hello,</w:t>
       </w:r>
     </w:p>
     <w:p>
@@ -26,7 +19,7 @@
       </w:pPr>
       <w:r>
         <w:rPr/>
-        <w:t>Hello,</w:t>
+        <w:t xml:space="preserve">I hope you are doing great. </w:t>
       </w:r>
     </w:p>
     <w:p>
@@ -36,24 +29,6 @@
       </w:pPr>
       <w:r>
         <w:rPr/>
-        <w:t xml:space="preserve">I </w:t>
-      </w:r>
-      <w:r>
-        <w:rPr/>
-        <w:t>h</w:t>
-      </w:r>
-      <w:r>
-        <w:rPr/>
-        <w:t xml:space="preserve">ope you are doing great. </w:t>
-      </w:r>
-    </w:p>
-    <w:p>
-      <w:pPr>
-        <w:pStyle w:val="Normal"/>
-        <w:rPr/>
-      </w:pPr>
-      <w:r>
-        <w:rPr/>
         <w:t xml:space="preserve">I am </w:t>
       </w:r>
       <w:r>
@@ -80,54 +55,67 @@
       </w:r>
       <w:r>
         <w:rPr>
+          <w:rFonts w:eastAsia="Arial" w:cs="Arial"/>
           <w:i/>
           <w:iCs/>
-        </w:rPr>
-        <w:t>September 2019</w:t>
-      </w:r>
-      <w:r>
-        <w:rPr/>
-        <w:t xml:space="preserve">. I am a </w:t>
+          <w:color w:val="auto"/>
+          <w:kern w:val="0"/>
+          <w:sz w:val="22"/>
+          <w:szCs w:val="22"/>
+          <w:lang w:val="en" w:eastAsia="en-US" w:bidi="ar-SA"/>
+        </w:rPr>
+        <w:t>December</w:t>
       </w:r>
       <w:r>
         <w:rPr>
           <w:i/>
           <w:iCs/>
         </w:rPr>
-        <w:t>Java Spring Boot Developer</w:t>
-      </w:r>
-      <w:r>
-        <w:rPr/>
-        <w:t xml:space="preserve"> with hands-on experience for around </w:t>
+        <w:t xml:space="preserve"> 2019</w:t>
+      </w:r>
+      <w:r>
+        <w:rPr/>
+        <w:t xml:space="preserve">. I am a </w:t>
       </w:r>
       <w:r>
         <w:rPr>
           <w:i/>
           <w:iCs/>
         </w:rPr>
-        <w:t>two</w:t>
-      </w:r>
-      <w:r>
-        <w:rPr/>
-        <w:t xml:space="preserve"> years. I used </w:t>
+        <w:t>Java Spring Boot Developer</w:t>
+      </w:r>
+      <w:r>
+        <w:rPr/>
+        <w:t xml:space="preserve"> with hands-on experience for </w:t>
+      </w:r>
+      <w:r>
+        <w:rPr>
+          <w:rFonts w:eastAsia="Arial" w:cs="Arial"/>
+          <w:color w:val="auto"/>
+          <w:kern w:val="0"/>
+          <w:sz w:val="22"/>
+          <w:szCs w:val="22"/>
+          <w:lang w:val="en" w:eastAsia="en-US" w:bidi="ar-SA"/>
+        </w:rPr>
+        <w:t xml:space="preserve">more than </w:t>
       </w:r>
       <w:r>
         <w:rPr>
           <w:i/>
           <w:iCs/>
         </w:rPr>
-        <w:t>Hibernate</w:t>
-      </w:r>
-      <w:r>
-        <w:rPr/>
-        <w:t xml:space="preserve">, </w:t>
+        <w:t>two</w:t>
+      </w:r>
+      <w:r>
+        <w:rPr/>
+        <w:t xml:space="preserve"> years. I used </w:t>
       </w:r>
       <w:r>
         <w:rPr>
           <w:i/>
           <w:iCs/>
         </w:rPr>
-        <w:t>Maven</w:t>
+        <w:t>Hibernate</w:t>
       </w:r>
       <w:r>
         <w:rPr/>
@@ -138,33 +126,52 @@
           <w:i/>
           <w:iCs/>
         </w:rPr>
-        <w:t>Git</w:t>
-      </w:r>
-      <w:r>
-        <w:rPr/>
-        <w:t xml:space="preserve"> along with </w:t>
+        <w:t>Maven</w:t>
+      </w:r>
+      <w:r>
+        <w:rPr/>
+        <w:t xml:space="preserve">, </w:t>
       </w:r>
       <w:r>
         <w:rPr>
           <w:i/>
           <w:iCs/>
         </w:rPr>
-        <w:t>OOP</w:t>
-      </w:r>
-      <w:r>
-        <w:rPr/>
-        <w:t xml:space="preserve"> &amp; </w:t>
+        <w:t>Git</w:t>
+      </w:r>
+      <w:r>
+        <w:rPr/>
+        <w:t xml:space="preserve"> along with </w:t>
       </w:r>
       <w:r>
         <w:rPr>
           <w:i/>
           <w:iCs/>
         </w:rPr>
+        <w:t>OOP</w:t>
+      </w:r>
+      <w:r>
+        <w:rPr/>
+        <w:t xml:space="preserve"> &amp; </w:t>
+      </w:r>
+      <w:r>
+        <w:rPr>
+          <w:i/>
+          <w:iCs/>
+        </w:rPr>
         <w:t>SOLID</w:t>
       </w:r>
       <w:r>
         <w:rPr/>
-        <w:t xml:space="preserve"> design pattern for developing solutions. I used </w:t>
+        <w:t xml:space="preserve"> design pattern</w:t>
+      </w:r>
+      <w:r>
+        <w:rPr/>
+        <w:t>s</w:t>
+      </w:r>
+      <w:r>
+        <w:rPr/>
+        <w:t xml:space="preserve"> for developing solutions. I used </w:t>
       </w:r>
       <w:r>
         <w:rPr>
@@ -432,7 +439,7 @@
           <w:szCs w:val="18"/>
         </w:rPr>
       </w:pPr>
-      <w:hyperlink r:id="rId2" w:tgtFrame="_blank">
+      <w:hyperlink r:id="rId2">
         <w:r>
           <w:rPr>
             <w:rStyle w:val="InternetLink"/>
@@ -449,6 +456,97 @@
           <w:t>towfiq.106@gmail.com</w:t>
         </w:r>
       </w:hyperlink>
+      <w:r>
+        <w:rPr>
+          <w:rFonts w:ascii="Ubuntu" w:hAnsi="Ubuntu"/>
+          <w:b/>
+          <w:i w:val="false"/>
+          <w:caps w:val="false"/>
+          <w:smallCaps w:val="false"/>
+          <w:color w:val="1155CC"/>
+          <w:spacing w:val="0"/>
+          <w:sz w:val="18"/>
+          <w:szCs w:val="18"/>
+        </w:rPr>
+        <w:br/>
+      </w:r>
+      <w:hyperlink r:id="rId3">
+        <w:r>
+          <w:rPr>
+            <w:rStyle w:val="InternetLink"/>
+            <w:rFonts w:ascii="Ubuntu" w:hAnsi="Ubuntu"/>
+            <w:b/>
+            <w:i w:val="false"/>
+            <w:caps w:val="false"/>
+            <w:smallCaps w:val="false"/>
+            <w:color w:val="1155CC"/>
+            <w:spacing w:val="0"/>
+            <w:sz w:val="18"/>
+            <w:szCs w:val="18"/>
+          </w:rPr>
+          <w:t>https://github.com/laziestcoder</w:t>
+        </w:r>
+      </w:hyperlink>
+    </w:p>
+    <w:p>
+      <w:pPr>
+        <w:pStyle w:val="Normal"/>
+        <w:widowControl/>
+        <w:bidi w:val="0"/>
+        <w:rPr>
+          <w:rFonts w:ascii="Ubuntu" w:hAnsi="Ubuntu"/>
+          <w:b/>
+          <w:b/>
+          <w:i w:val="false"/>
+          <w:i w:val="false"/>
+          <w:caps w:val="false"/>
+          <w:smallCaps w:val="false"/>
+          <w:color w:val="444444"/>
+          <w:spacing w:val="0"/>
+          <w:sz w:val="18"/>
+          <w:szCs w:val="18"/>
+        </w:rPr>
+      </w:pPr>
+      <w:hyperlink r:id="rId4">
+        <w:r>
+          <w:rPr>
+            <w:rStyle w:val="InternetLink"/>
+            <w:rFonts w:ascii="Ubuntu" w:hAnsi="Ubuntu"/>
+            <w:b/>
+            <w:i w:val="false"/>
+            <w:caps w:val="false"/>
+            <w:smallCaps w:val="false"/>
+            <w:color w:val="1155CC"/>
+            <w:spacing w:val="0"/>
+            <w:sz w:val="18"/>
+            <w:szCs w:val="18"/>
+          </w:rPr>
+          <w:t>https://laziestcoder.github.io/</w:t>
+        </w:r>
+      </w:hyperlink>
+    </w:p>
+    <w:p>
+      <w:pPr>
+        <w:pStyle w:val="Normal"/>
+        <w:widowControl/>
+        <w:bidi w:val="0"/>
+        <w:rPr>
+          <w:rFonts w:ascii="Ubuntu" w:hAnsi="Ubuntu"/>
+          <w:b/>
+          <w:b/>
+          <w:i w:val="false"/>
+          <w:i w:val="false"/>
+          <w:caps w:val="false"/>
+          <w:smallCaps w:val="false"/>
+          <w:color w:val="444444"/>
+          <w:spacing w:val="0"/>
+          <w:sz w:val="18"/>
+          <w:szCs w:val="18"/>
+        </w:rPr>
+      </w:pPr>
+      <w:r>
+        <w:rPr/>
+      </w:r>
     </w:p>
     <w:p>
       <w:pPr>
@@ -463,10 +561,10 @@
       </w:r>
     </w:p>
     <w:sectPr>
-      <w:headerReference w:type="default" r:id="rId3"/>
-      <w:headerReference w:type="first" r:id="rId4"/>
-      <w:footerReference w:type="default" r:id="rId5"/>
-      <w:footerReference w:type="first" r:id="rId6"/>
+      <w:headerReference w:type="default" r:id="rId5"/>
+      <w:headerReference w:type="first" r:id="rId6"/>
+      <w:footerReference w:type="default" r:id="rId7"/>
+      <w:footerReference w:type="first" r:id="rId8"/>
       <w:type w:val="nextPage"/>
       <w:pgSz w:w="12240" w:h="15840"/>
       <w:pgMar w:left="1440" w:right="1440" w:header="0" w:top="1440" w:footer="720" w:bottom="1440" w:gutter="0"/>

</xml_diff>

<commit_message>
year of exp updated in html and cover letter updated
</commit_message>
<xml_diff>
--- a/Cover Letter.docx
+++ b/Cover Letter.docx
@@ -55,7 +55,44 @@
       </w:r>
       <w:r>
         <w:rPr/>
-        <w:t xml:space="preserve"> since </w:t>
+        <w:t xml:space="preserve"> </w:t>
+      </w:r>
+      <w:r>
+        <w:rPr>
+          <w:rFonts w:eastAsia="Arial" w:cs="Arial"/>
+          <w:color w:val="auto"/>
+          <w:kern w:val="0"/>
+          <w:sz w:val="22"/>
+          <w:szCs w:val="22"/>
+          <w:lang w:val="en" w:eastAsia="en-US" w:bidi="ar-SA"/>
+        </w:rPr>
+        <w:t>for several years</w:t>
+      </w:r>
+      <w:r>
+        <w:rPr/>
+        <w:t xml:space="preserve">. I am a </w:t>
+      </w:r>
+      <w:r>
+        <w:rPr>
+          <w:i/>
+          <w:iCs/>
+        </w:rPr>
+        <w:t>Java Spring Boot Developer</w:t>
+      </w:r>
+      <w:r>
+        <w:rPr/>
+        <w:t xml:space="preserve"> with hands-on experience for </w:t>
+      </w:r>
+      <w:r>
+        <w:rPr>
+          <w:rFonts w:eastAsia="Arial" w:cs="Arial"/>
+          <w:color w:val="auto"/>
+          <w:kern w:val="0"/>
+          <w:sz w:val="22"/>
+          <w:szCs w:val="22"/>
+          <w:lang w:val="en" w:eastAsia="en-US" w:bidi="ar-SA"/>
+        </w:rPr>
+        <w:t xml:space="preserve">more than </w:t>
       </w:r>
       <w:r>
         <w:rPr>
@@ -68,60 +105,7 @@
           <w:szCs w:val="22"/>
           <w:lang w:val="en" w:eastAsia="en-US" w:bidi="ar-SA"/>
         </w:rPr>
-        <w:t>Sept</w:t>
-      </w:r>
-      <w:r>
-        <w:rPr>
-          <w:rFonts w:eastAsia="Arial" w:cs="Arial"/>
-          <w:i/>
-          <w:iCs/>
-          <w:color w:val="auto"/>
-          <w:kern w:val="0"/>
-          <w:sz w:val="22"/>
-          <w:szCs w:val="22"/>
-          <w:lang w:val="en" w:eastAsia="en-US" w:bidi="ar-SA"/>
-        </w:rPr>
-        <w:t>ember</w:t>
-      </w:r>
-      <w:r>
-        <w:rPr>
-          <w:i/>
-          <w:iCs/>
-        </w:rPr>
-        <w:t xml:space="preserve"> 2019</w:t>
-      </w:r>
-      <w:r>
-        <w:rPr/>
-        <w:t xml:space="preserve">. I am a </w:t>
-      </w:r>
-      <w:r>
-        <w:rPr>
-          <w:i/>
-          <w:iCs/>
-        </w:rPr>
-        <w:t>Java Spring Boot Developer</w:t>
-      </w:r>
-      <w:r>
-        <w:rPr/>
-        <w:t xml:space="preserve"> with hands-on experience for </w:t>
-      </w:r>
-      <w:r>
-        <w:rPr>
-          <w:rFonts w:eastAsia="Arial" w:cs="Arial"/>
-          <w:color w:val="auto"/>
-          <w:kern w:val="0"/>
-          <w:sz w:val="22"/>
-          <w:szCs w:val="22"/>
-          <w:lang w:val="en" w:eastAsia="en-US" w:bidi="ar-SA"/>
-        </w:rPr>
-        <w:t xml:space="preserve">more than </w:t>
-      </w:r>
-      <w:r>
-        <w:rPr>
-          <w:i/>
-          <w:iCs/>
-        </w:rPr>
-        <w:t>two</w:t>
+        <w:t>a couple of</w:t>
       </w:r>
       <w:r>
         <w:rPr/>

</xml_diff>

<commit_message>
company name and exp updated
</commit_message>
<xml_diff>
--- a/Cover Letter.docx
+++ b/Cover Letter.docx
@@ -29,48 +29,7 @@
       </w:pPr>
       <w:r>
         <w:rPr/>
-        <w:t xml:space="preserve">I am </w:t>
-      </w:r>
-      <w:r>
-        <w:rPr>
-          <w:i/>
-          <w:iCs/>
-        </w:rPr>
-        <w:t>Towfiqul Islam</w:t>
-      </w:r>
-      <w:r>
-        <w:rPr/>
-        <w:t xml:space="preserve"> currently working </w:t>
-      </w:r>
-      <w:r>
-        <w:rPr>
-          <w:rFonts w:eastAsia="Arial" w:cs="Arial"/>
-          <w:color w:val="auto"/>
-          <w:kern w:val="0"/>
-          <w:sz w:val="22"/>
-          <w:szCs w:val="22"/>
-          <w:lang w:val="en" w:eastAsia="en-US" w:bidi="ar-SA"/>
-        </w:rPr>
-        <w:t>in IT Industry</w:t>
-      </w:r>
-      <w:r>
-        <w:rPr/>
-        <w:t xml:space="preserve"> </w:t>
-      </w:r>
-      <w:r>
-        <w:rPr>
-          <w:rFonts w:eastAsia="Arial" w:cs="Arial"/>
-          <w:color w:val="auto"/>
-          <w:kern w:val="0"/>
-          <w:sz w:val="22"/>
-          <w:szCs w:val="22"/>
-          <w:lang w:val="en" w:eastAsia="en-US" w:bidi="ar-SA"/>
-        </w:rPr>
-        <w:t>for several years</w:t>
-      </w:r>
-      <w:r>
-        <w:rPr/>
-        <w:t xml:space="preserve">. I am a </w:t>
+        <w:t xml:space="preserve">I am a </w:t>
       </w:r>
       <w:r>
         <w:rPr>
@@ -208,7 +167,11 @@
       </w:r>
       <w:r>
         <w:rPr/>
-        <w:t>. I love problem-solving too.</w:t>
+        <w:t xml:space="preserve">. I love problem-solving too. </w:t>
+      </w:r>
+      <w:r>
+        <w:rPr/>
+        <w:t>We can discuss more in a meeting.</w:t>
       </w:r>
     </w:p>
     <w:p>

</xml_diff>